<commit_message>
Revised release plan to 1.3
</commit_message>
<xml_diff>
--- a/CMPS 115 - Release Plan.docx
+++ b/CMPS 115 - Release Plan.docx
@@ -53,7 +53,7 @@
           <w:szCs w:val="36"/>
           <w:rtl w:val="0"/>
         </w:rPr>
-        <w:t xml:space="preserve">2</w:t>
+        <w:t xml:space="preserve">3</w:t>
       </w:r>
       <w:r>
         <w:rPr>
@@ -122,7 +122,7 @@
           <w:szCs w:val="24"/>
           <w:rtl w:val="0"/>
         </w:rPr>
-        <w:t xml:space="preserve">After the first sprint, it should be possible for an author to upload comics and for a user to view them in sequential order.</w:t>
+        <w:t xml:space="preserve">After the first sprint, it should be possible for an author to upload comics and for a user to view them in sequential order. </w:t>
       </w:r>
     </w:p>
     <w:p>
@@ -573,7 +573,7 @@
                 <w:szCs w:val="20"/>
                 <w:rtl w:val="0"/>
               </w:rPr>
-              <w:t xml:space="preserve">As an author, I want to label my comics with titles, so that reader knows what comics they are reading.</w:t>
+              <w:t xml:space="preserve">As an author, I want to create  comics with titles, so that reader knows what comics they are reading.</w:t>
             </w:r>
             <w:r>
               <w:rPr>
@@ -1014,7 +1014,7 @@
           <w:szCs w:val="32"/>
           <w:rtl w:val="0"/>
         </w:rPr>
-        <w:t xml:space="preserve">Sprint 2 - Reader Enhancement</w:t>
+        <w:t xml:space="preserve">Sprint 2 - Reader and Administrator Enhancement</w:t>
       </w:r>
       <w:r>
         <w:rPr>
@@ -1039,7 +1039,7 @@
           <w:szCs w:val="24"/>
           <w:rtl w:val="0"/>
         </w:rPr>
-        <w:t xml:space="preserve">After the second sprint, the user should get some more advanced navigation tools, such as skipping to the beginning and end of a comic as well as returning to the last page they viewed. In addition, features to allow users to discover comics, such as a central listing with summaries and thumbnails, should be implemented.</w:t>
+        <w:t xml:space="preserve">After the second sprint, it should be possible for administrators to remove bad content and for readers to be able to use the app on shaky connections. Readers will also be given various quality-of-life improvements.</w:t>
       </w:r>
     </w:p>
     <w:p>
@@ -1072,9 +1072,9 @@
     <w:tbl>
       <w:tblPr>
         <w:tblStyle w:val="Table2"/>
-        <w:tblW w:w="9075.0" w:type="dxa"/>
+        <w:tblW w:w="9225.0" w:type="dxa"/>
         <w:jc w:val="left"/>
-        <w:tblInd w:w="40.0" w:type="pct"/>
+        <w:tblInd w:w="-110.0" w:type="dxa"/>
         <w:tblBorders>
           <w:top w:color="000000" w:space="0" w:sz="0" w:val="nil"/>
           <w:left w:color="000000" w:space="0" w:sz="0" w:val="nil"/>
@@ -1087,14 +1087,14 @@
         <w:tblLook w:val="0600"/>
       </w:tblPr>
       <w:tblGrid>
-        <w:gridCol w:w="960"/>
-        <w:gridCol w:w="5730"/>
+        <w:gridCol w:w="1275"/>
+        <w:gridCol w:w="5565"/>
         <w:gridCol w:w="1110"/>
         <w:gridCol w:w="1275"/>
         <w:tblGridChange w:id="0">
           <w:tblGrid>
-            <w:gridCol w:w="960"/>
-            <w:gridCol w:w="5730"/>
+            <w:gridCol w:w="1275"/>
+            <w:gridCol w:w="5565"/>
             <w:gridCol w:w="1110"/>
             <w:gridCol w:w="1275"/>
           </w:tblGrid>
@@ -1815,7 +1815,7 @@
                 <w:szCs w:val="20"/>
                 <w:rtl w:val="0"/>
               </w:rPr>
-              <w:t xml:space="preserve">As a reader I want the viewing experience to be smooth, even when my connection is poor, </w:t>
+              <w:t xml:space="preserve">As a reader, I want the viewing experience to be smooth, even when my connection is poor, </w:t>
             </w:r>
             <w:r>
               <w:rPr>
@@ -1931,7 +1931,7 @@
       </w:tr>
       <w:tr>
         <w:trPr>
-          <w:trHeight w:val="300" w:hRule="atLeast"/>
+          <w:trHeight w:val="520" w:hRule="atLeast"/>
         </w:trPr>
         <w:tc>
           <w:tcPr>
@@ -1951,44 +1951,6 @@
           </w:tcPr>
           <w:p>
             <w:pPr>
-              <w:widowControl w:val="0"/>
-              <w:spacing w:after="0" w:line="276" w:lineRule="auto"/>
-              <w:contextualSpacing w:val="0"/>
-              <w:rPr>
-                <w:rFonts w:ascii="Times New Roman" w:cs="Times New Roman" w:eastAsia="Times New Roman" w:hAnsi="Times New Roman"/>
-                <w:sz w:val="20"/>
-                <w:szCs w:val="20"/>
-              </w:rPr>
-            </w:pPr>
-            <w:r>
-              <w:rPr>
-                <w:rFonts w:ascii="Times New Roman" w:cs="Times New Roman" w:eastAsia="Times New Roman" w:hAnsi="Times New Roman"/>
-                <w:sz w:val="20"/>
-                <w:szCs w:val="20"/>
-                <w:rtl w:val="0"/>
-              </w:rPr>
-              <w:t xml:space="preserve">Reader</w:t>
-            </w:r>
-          </w:p>
-        </w:tc>
-        <w:tc>
-          <w:tcPr>
-            <w:tcBorders>
-              <w:top w:color="cccccc" w:space="0" w:sz="6" w:val="single"/>
-              <w:left w:color="cccccc" w:space="0" w:sz="6" w:val="single"/>
-              <w:bottom w:color="cccccc" w:space="0" w:sz="6" w:val="single"/>
-              <w:right w:color="cccccc" w:space="0" w:sz="6" w:val="single"/>
-            </w:tcBorders>
-            <w:tcMar>
-              <w:top w:w="40.0" w:type="dxa"/>
-              <w:left w:w="40.0" w:type="dxa"/>
-              <w:bottom w:w="40.0" w:type="dxa"/>
-              <w:right w:w="40.0" w:type="dxa"/>
-            </w:tcMar>
-            <w:vAlign w:val="bottom"/>
-          </w:tcPr>
-          <w:p>
-            <w:pPr>
               <w:keepNext w:val="0"/>
               <w:keepLines w:val="0"/>
               <w:widowControl w:val="0"/>
@@ -2017,7 +1979,50 @@
                 <w:szCs w:val="20"/>
                 <w:rtl w:val="0"/>
               </w:rPr>
-              <w:t xml:space="preserve">As a reader, I would like comics to have easy to link and navigate urls, so that I can easily access a specific comic page that I want to read.</w:t>
+              <w:t xml:space="preserve">Administrator</w:t>
+            </w:r>
+          </w:p>
+        </w:tc>
+        <w:tc>
+          <w:tcPr>
+            <w:tcBorders>
+              <w:top w:color="cccccc" w:space="0" w:sz="6" w:val="single"/>
+              <w:left w:color="cccccc" w:space="0" w:sz="6" w:val="single"/>
+              <w:bottom w:color="cccccc" w:space="0" w:sz="6" w:val="single"/>
+              <w:right w:color="cccccc" w:space="0" w:sz="6" w:val="single"/>
+            </w:tcBorders>
+            <w:tcMar>
+              <w:top w:w="40.0" w:type="dxa"/>
+              <w:left w:w="40.0" w:type="dxa"/>
+              <w:bottom w:w="40.0" w:type="dxa"/>
+              <w:right w:w="40.0" w:type="dxa"/>
+            </w:tcMar>
+            <w:vAlign w:val="bottom"/>
+          </w:tcPr>
+          <w:p>
+            <w:pPr>
+              <w:spacing w:after="0" w:before="40" w:line="240" w:lineRule="auto"/>
+              <w:contextualSpacing w:val="0"/>
+              <w:rPr>
+                <w:rFonts w:ascii="Times New Roman" w:cs="Times New Roman" w:eastAsia="Times New Roman" w:hAnsi="Times New Roman"/>
+                <w:sz w:val="20"/>
+                <w:szCs w:val="20"/>
+              </w:rPr>
+            </w:pPr>
+            <w:r>
+              <w:rPr>
+                <w:rFonts w:ascii="Times New Roman" w:cs="Times New Roman" w:eastAsia="Times New Roman" w:hAnsi="Times New Roman"/>
+                <w:sz w:val="20"/>
+                <w:szCs w:val="20"/>
+                <w:highlight w:val="white"/>
+                <w:rtl w:val="0"/>
+              </w:rPr>
+              <w:t xml:space="preserve">As an administrator, I want to be able to remove inappropriate content so that I can maintain the integrity of the web comic viewer.</w:t>
+            </w:r>
+            <w:r>
+              <w:rPr>
+                <w:rtl w:val="0"/>
+              </w:rPr>
             </w:r>
           </w:p>
         </w:tc>
@@ -2117,14 +2122,14 @@
                 <w:szCs w:val="20"/>
                 <w:rtl w:val="0"/>
               </w:rPr>
-              <w:t xml:space="preserve">1</w:t>
+              <w:t xml:space="preserve">5</w:t>
             </w:r>
           </w:p>
         </w:tc>
       </w:tr>
       <w:tr>
         <w:trPr>
-          <w:trHeight w:val="300" w:hRule="atLeast"/>
+          <w:trHeight w:val="480" w:hRule="atLeast"/>
         </w:trPr>
         <w:tc>
           <w:tcPr>
@@ -2144,44 +2149,6 @@
           </w:tcPr>
           <w:p>
             <w:pPr>
-              <w:widowControl w:val="0"/>
-              <w:spacing w:after="0" w:line="276" w:lineRule="auto"/>
-              <w:contextualSpacing w:val="0"/>
-              <w:rPr>
-                <w:rFonts w:ascii="Times New Roman" w:cs="Times New Roman" w:eastAsia="Times New Roman" w:hAnsi="Times New Roman"/>
-                <w:sz w:val="20"/>
-                <w:szCs w:val="20"/>
-              </w:rPr>
-            </w:pPr>
-            <w:r>
-              <w:rPr>
-                <w:rFonts w:ascii="Times New Roman" w:cs="Times New Roman" w:eastAsia="Times New Roman" w:hAnsi="Times New Roman"/>
-                <w:sz w:val="20"/>
-                <w:szCs w:val="20"/>
-                <w:rtl w:val="0"/>
-              </w:rPr>
-              <w:t xml:space="preserve">Reader</w:t>
-            </w:r>
-          </w:p>
-        </w:tc>
-        <w:tc>
-          <w:tcPr>
-            <w:tcBorders>
-              <w:top w:color="cccccc" w:space="0" w:sz="6" w:val="single"/>
-              <w:left w:color="cccccc" w:space="0" w:sz="6" w:val="single"/>
-              <w:bottom w:color="cccccc" w:space="0" w:sz="6" w:val="single"/>
-              <w:right w:color="cccccc" w:space="0" w:sz="6" w:val="single"/>
-            </w:tcBorders>
-            <w:tcMar>
-              <w:top w:w="40.0" w:type="dxa"/>
-              <w:left w:w="40.0" w:type="dxa"/>
-              <w:bottom w:w="40.0" w:type="dxa"/>
-              <w:right w:w="40.0" w:type="dxa"/>
-            </w:tcMar>
-            <w:vAlign w:val="bottom"/>
-          </w:tcPr>
-          <w:p>
-            <w:pPr>
               <w:keepNext w:val="0"/>
               <w:keepLines w:val="0"/>
               <w:widowControl w:val="0"/>
@@ -2210,7 +2177,50 @@
                 <w:szCs w:val="20"/>
                 <w:rtl w:val="0"/>
               </w:rPr>
-              <w:t xml:space="preserve">As a reader, I would like to be notified of updates to comics I have subscribed to, so that I know when there is a new chapter to read.</w:t>
+              <w:t xml:space="preserve">Administrator</w:t>
+            </w:r>
+          </w:p>
+        </w:tc>
+        <w:tc>
+          <w:tcPr>
+            <w:tcBorders>
+              <w:top w:color="cccccc" w:space="0" w:sz="6" w:val="single"/>
+              <w:left w:color="cccccc" w:space="0" w:sz="6" w:val="single"/>
+              <w:bottom w:color="cccccc" w:space="0" w:sz="6" w:val="single"/>
+              <w:right w:color="cccccc" w:space="0" w:sz="6" w:val="single"/>
+            </w:tcBorders>
+            <w:tcMar>
+              <w:top w:w="40.0" w:type="dxa"/>
+              <w:left w:w="40.0" w:type="dxa"/>
+              <w:bottom w:w="40.0" w:type="dxa"/>
+              <w:right w:w="40.0" w:type="dxa"/>
+            </w:tcMar>
+            <w:vAlign w:val="bottom"/>
+          </w:tcPr>
+          <w:p>
+            <w:pPr>
+              <w:spacing w:after="0" w:before="40" w:line="240" w:lineRule="auto"/>
+              <w:contextualSpacing w:val="0"/>
+              <w:rPr>
+                <w:rFonts w:ascii="Times New Roman" w:cs="Times New Roman" w:eastAsia="Times New Roman" w:hAnsi="Times New Roman"/>
+                <w:sz w:val="20"/>
+                <w:szCs w:val="20"/>
+              </w:rPr>
+            </w:pPr>
+            <w:r>
+              <w:rPr>
+                <w:rFonts w:ascii="Times New Roman" w:cs="Times New Roman" w:eastAsia="Times New Roman" w:hAnsi="Times New Roman"/>
+                <w:sz w:val="20"/>
+                <w:szCs w:val="20"/>
+                <w:highlight w:val="white"/>
+                <w:rtl w:val="0"/>
+              </w:rPr>
+              <w:t xml:space="preserve">As an administrator, I want to be able to ban problematic account users so that I can prevent repeat offenses from occuring.</w:t>
+            </w:r>
+            <w:r>
+              <w:rPr>
+                <w:rtl w:val="0"/>
+              </w:rPr>
             </w:r>
           </w:p>
         </w:tc>
@@ -2260,7 +2270,7 @@
                 <w:szCs w:val="20"/>
                 <w:rtl w:val="0"/>
               </w:rPr>
-              <w:t xml:space="preserve">3 - Nice</w:t>
+              <w:t xml:space="preserve">2 - Should</w:t>
             </w:r>
           </w:p>
         </w:tc>
@@ -2310,14 +2320,14 @@
                 <w:szCs w:val="20"/>
                 <w:rtl w:val="0"/>
               </w:rPr>
-              <w:t xml:space="preserve">3-8</w:t>
+              <w:t xml:space="preserve">5</w:t>
             </w:r>
           </w:p>
         </w:tc>
       </w:tr>
       <w:tr>
         <w:trPr>
-          <w:trHeight w:val="320" w:hRule="atLeast"/>
+          <w:trHeight w:val="600" w:hRule="atLeast"/>
         </w:trPr>
         <w:tc>
           <w:tcPr>
@@ -2337,44 +2347,6 @@
           </w:tcPr>
           <w:p>
             <w:pPr>
-              <w:widowControl w:val="0"/>
-              <w:spacing w:after="0" w:line="276" w:lineRule="auto"/>
-              <w:contextualSpacing w:val="0"/>
-              <w:rPr>
-                <w:rFonts w:ascii="Times New Roman" w:cs="Times New Roman" w:eastAsia="Times New Roman" w:hAnsi="Times New Roman"/>
-                <w:sz w:val="20"/>
-                <w:szCs w:val="20"/>
-              </w:rPr>
-            </w:pPr>
-            <w:r>
-              <w:rPr>
-                <w:rFonts w:ascii="Times New Roman" w:cs="Times New Roman" w:eastAsia="Times New Roman" w:hAnsi="Times New Roman"/>
-                <w:sz w:val="20"/>
-                <w:szCs w:val="20"/>
-                <w:rtl w:val="0"/>
-              </w:rPr>
-              <w:t xml:space="preserve">Reader</w:t>
-            </w:r>
-          </w:p>
-        </w:tc>
-        <w:tc>
-          <w:tcPr>
-            <w:tcBorders>
-              <w:top w:color="cccccc" w:space="0" w:sz="6" w:val="single"/>
-              <w:left w:color="cccccc" w:space="0" w:sz="6" w:val="single"/>
-              <w:bottom w:color="cccccc" w:space="0" w:sz="6" w:val="single"/>
-              <w:right w:color="cccccc" w:space="0" w:sz="6" w:val="single"/>
-            </w:tcBorders>
-            <w:tcMar>
-              <w:top w:w="40.0" w:type="dxa"/>
-              <w:left w:w="40.0" w:type="dxa"/>
-              <w:bottom w:w="40.0" w:type="dxa"/>
-              <w:right w:w="40.0" w:type="dxa"/>
-            </w:tcMar>
-            <w:vAlign w:val="bottom"/>
-          </w:tcPr>
-          <w:p>
-            <w:pPr>
               <w:keepNext w:val="0"/>
               <w:keepLines w:val="0"/>
               <w:widowControl w:val="0"/>
@@ -2403,7 +2375,50 @@
                 <w:szCs w:val="20"/>
                 <w:rtl w:val="0"/>
               </w:rPr>
-              <w:t xml:space="preserve">As a reader, I would like to be able to rate comics, so that I can share my opinions of the comic with the author and other users..</w:t>
+              <w:t xml:space="preserve">Administrator</w:t>
+            </w:r>
+          </w:p>
+        </w:tc>
+        <w:tc>
+          <w:tcPr>
+            <w:tcBorders>
+              <w:top w:color="cccccc" w:space="0" w:sz="6" w:val="single"/>
+              <w:left w:color="cccccc" w:space="0" w:sz="6" w:val="single"/>
+              <w:bottom w:color="cccccc" w:space="0" w:sz="6" w:val="single"/>
+              <w:right w:color="cccccc" w:space="0" w:sz="6" w:val="single"/>
+            </w:tcBorders>
+            <w:tcMar>
+              <w:top w:w="40.0" w:type="dxa"/>
+              <w:left w:w="40.0" w:type="dxa"/>
+              <w:bottom w:w="40.0" w:type="dxa"/>
+              <w:right w:w="40.0" w:type="dxa"/>
+            </w:tcMar>
+            <w:vAlign w:val="bottom"/>
+          </w:tcPr>
+          <w:p>
+            <w:pPr>
+              <w:spacing w:after="0" w:before="40" w:line="240" w:lineRule="auto"/>
+              <w:contextualSpacing w:val="0"/>
+              <w:rPr>
+                <w:rFonts w:ascii="Times New Roman" w:cs="Times New Roman" w:eastAsia="Times New Roman" w:hAnsi="Times New Roman"/>
+                <w:sz w:val="20"/>
+                <w:szCs w:val="20"/>
+              </w:rPr>
+            </w:pPr>
+            <w:r>
+              <w:rPr>
+                <w:rFonts w:ascii="Times New Roman" w:cs="Times New Roman" w:eastAsia="Times New Roman" w:hAnsi="Times New Roman"/>
+                <w:sz w:val="20"/>
+                <w:szCs w:val="20"/>
+                <w:highlight w:val="white"/>
+                <w:rtl w:val="0"/>
+              </w:rPr>
+              <w:t xml:space="preserve">As an administrator, I want to be able to communicate issues with account users so that they understand what violations they made.</w:t>
+            </w:r>
+            <w:r>
+              <w:rPr>
+                <w:rtl w:val="0"/>
+              </w:rPr>
             </w:r>
           </w:p>
         </w:tc>
@@ -2453,7 +2468,7 @@
                 <w:szCs w:val="20"/>
                 <w:rtl w:val="0"/>
               </w:rPr>
-              <w:t xml:space="preserve">3 - Nice</w:t>
+              <w:t xml:space="preserve">3 - Could</w:t>
             </w:r>
           </w:p>
         </w:tc>
@@ -2503,200 +2518,7 @@
                 <w:szCs w:val="20"/>
                 <w:rtl w:val="0"/>
               </w:rPr>
-              <w:t xml:space="preserve">3</w:t>
-            </w:r>
-          </w:p>
-        </w:tc>
-      </w:tr>
-      <w:tr>
-        <w:trPr>
-          <w:trHeight w:val="300" w:hRule="atLeast"/>
-        </w:trPr>
-        <w:tc>
-          <w:tcPr>
-            <w:tcBorders>
-              <w:top w:color="cccccc" w:space="0" w:sz="6" w:val="single"/>
-              <w:left w:color="cccccc" w:space="0" w:sz="6" w:val="single"/>
-              <w:bottom w:color="cccccc" w:space="0" w:sz="6" w:val="single"/>
-              <w:right w:color="cccccc" w:space="0" w:sz="6" w:val="single"/>
-            </w:tcBorders>
-            <w:tcMar>
-              <w:top w:w="40.0" w:type="dxa"/>
-              <w:left w:w="40.0" w:type="dxa"/>
-              <w:bottom w:w="40.0" w:type="dxa"/>
-              <w:right w:w="40.0" w:type="dxa"/>
-            </w:tcMar>
-            <w:vAlign w:val="bottom"/>
-          </w:tcPr>
-          <w:p>
-            <w:pPr>
-              <w:widowControl w:val="0"/>
-              <w:spacing w:after="0" w:line="276" w:lineRule="auto"/>
-              <w:contextualSpacing w:val="0"/>
-              <w:rPr>
-                <w:rFonts w:ascii="Times New Roman" w:cs="Times New Roman" w:eastAsia="Times New Roman" w:hAnsi="Times New Roman"/>
-                <w:sz w:val="20"/>
-                <w:szCs w:val="20"/>
-              </w:rPr>
-            </w:pPr>
-            <w:r>
-              <w:rPr>
-                <w:rFonts w:ascii="Times New Roman" w:cs="Times New Roman" w:eastAsia="Times New Roman" w:hAnsi="Times New Roman"/>
-                <w:sz w:val="20"/>
-                <w:szCs w:val="20"/>
-                <w:rtl w:val="0"/>
-              </w:rPr>
-              <w:t xml:space="preserve">Reader</w:t>
-            </w:r>
-          </w:p>
-        </w:tc>
-        <w:tc>
-          <w:tcPr>
-            <w:tcBorders>
-              <w:top w:color="cccccc" w:space="0" w:sz="6" w:val="single"/>
-              <w:left w:color="cccccc" w:space="0" w:sz="6" w:val="single"/>
-              <w:bottom w:color="cccccc" w:space="0" w:sz="6" w:val="single"/>
-              <w:right w:color="cccccc" w:space="0" w:sz="6" w:val="single"/>
-            </w:tcBorders>
-            <w:tcMar>
-              <w:top w:w="40.0" w:type="dxa"/>
-              <w:left w:w="40.0" w:type="dxa"/>
-              <w:bottom w:w="40.0" w:type="dxa"/>
-              <w:right w:w="40.0" w:type="dxa"/>
-            </w:tcMar>
-            <w:vAlign w:val="bottom"/>
-          </w:tcPr>
-          <w:p>
-            <w:pPr>
-              <w:keepNext w:val="0"/>
-              <w:keepLines w:val="0"/>
-              <w:widowControl w:val="0"/>
-              <w:pBdr>
-                <w:top w:space="0" w:sz="0" w:val="nil"/>
-                <w:left w:space="0" w:sz="0" w:val="nil"/>
-                <w:bottom w:space="0" w:sz="0" w:val="nil"/>
-                <w:right w:space="0" w:sz="0" w:val="nil"/>
-                <w:between w:space="0" w:sz="0" w:val="nil"/>
-              </w:pBdr>
-              <w:shd w:fill="auto" w:val="clear"/>
-              <w:spacing w:after="0" w:before="0" w:line="276" w:lineRule="auto"/>
-              <w:ind w:left="0" w:right="0" w:firstLine="0"/>
-              <w:contextualSpacing w:val="0"/>
-              <w:jc w:val="left"/>
-              <w:rPr>
-                <w:rFonts w:ascii="Times New Roman" w:cs="Times New Roman" w:eastAsia="Times New Roman" w:hAnsi="Times New Roman"/>
-                <w:sz w:val="20"/>
-                <w:szCs w:val="20"/>
-              </w:rPr>
-            </w:pPr>
-            <w:r>
-              <w:rPr>
-                <w:rFonts w:ascii="Times New Roman" w:cs="Times New Roman" w:eastAsia="Times New Roman" w:hAnsi="Times New Roman"/>
-                <w:sz w:val="20"/>
-                <w:szCs w:val="20"/>
-                <w:rtl w:val="0"/>
-              </w:rPr>
-              <w:t xml:space="preserve">As a reader, I would like to be able to see the ratings of comics, so that I can gauge other users’ opinions of the comic and decide if I should read it..</w:t>
-            </w:r>
-          </w:p>
-        </w:tc>
-        <w:tc>
-          <w:tcPr>
-            <w:tcBorders>
-              <w:top w:color="cccccc" w:space="0" w:sz="6" w:val="single"/>
-              <w:left w:color="cccccc" w:space="0" w:sz="6" w:val="single"/>
-              <w:bottom w:color="cccccc" w:space="0" w:sz="6" w:val="single"/>
-              <w:right w:color="cccccc" w:space="0" w:sz="6" w:val="single"/>
-            </w:tcBorders>
-            <w:tcMar>
-              <w:top w:w="40.0" w:type="dxa"/>
-              <w:left w:w="40.0" w:type="dxa"/>
-              <w:bottom w:w="40.0" w:type="dxa"/>
-              <w:right w:w="40.0" w:type="dxa"/>
-            </w:tcMar>
-            <w:vAlign w:val="bottom"/>
-          </w:tcPr>
-          <w:p>
-            <w:pPr>
-              <w:keepNext w:val="0"/>
-              <w:keepLines w:val="0"/>
-              <w:widowControl w:val="0"/>
-              <w:pBdr>
-                <w:top w:space="0" w:sz="0" w:val="nil"/>
-                <w:left w:space="0" w:sz="0" w:val="nil"/>
-                <w:bottom w:space="0" w:sz="0" w:val="nil"/>
-                <w:right w:space="0" w:sz="0" w:val="nil"/>
-                <w:between w:space="0" w:sz="0" w:val="nil"/>
-              </w:pBdr>
-              <w:shd w:fill="auto" w:val="clear"/>
-              <w:spacing w:after="0" w:before="0" w:line="276" w:lineRule="auto"/>
-              <w:ind w:left="0" w:right="0" w:firstLine="0"/>
-              <w:contextualSpacing w:val="0"/>
-              <w:jc w:val="center"/>
-              <w:rPr>
-                <w:rFonts w:ascii="Times New Roman" w:cs="Times New Roman" w:eastAsia="Times New Roman" w:hAnsi="Times New Roman"/>
-                <w:sz w:val="20"/>
-                <w:szCs w:val="20"/>
-              </w:rPr>
-            </w:pPr>
-            <w:r>
-              <w:rPr>
-                <w:rFonts w:ascii="Times New Roman" w:cs="Times New Roman" w:eastAsia="Times New Roman" w:hAnsi="Times New Roman"/>
-                <w:sz w:val="20"/>
-                <w:szCs w:val="20"/>
-                <w:rtl w:val="0"/>
-              </w:rPr>
-              <w:t xml:space="preserve">3 - Nice</w:t>
-            </w:r>
-          </w:p>
-        </w:tc>
-        <w:tc>
-          <w:tcPr>
-            <w:tcBorders>
-              <w:top w:color="cccccc" w:space="0" w:sz="6" w:val="single"/>
-              <w:left w:color="cccccc" w:space="0" w:sz="6" w:val="single"/>
-              <w:bottom w:color="cccccc" w:space="0" w:sz="6" w:val="single"/>
-              <w:right w:color="cccccc" w:space="0" w:sz="6" w:val="single"/>
-            </w:tcBorders>
-            <w:tcMar>
-              <w:top w:w="40.0" w:type="dxa"/>
-              <w:left w:w="40.0" w:type="dxa"/>
-              <w:bottom w:w="40.0" w:type="dxa"/>
-              <w:right w:w="40.0" w:type="dxa"/>
-            </w:tcMar>
-            <w:vAlign w:val="bottom"/>
-          </w:tcPr>
-          <w:p>
-            <w:pPr>
-              <w:keepNext w:val="0"/>
-              <w:keepLines w:val="0"/>
-              <w:widowControl w:val="0"/>
-              <w:pBdr>
-                <w:top w:space="0" w:sz="0" w:val="nil"/>
-                <w:left w:space="0" w:sz="0" w:val="nil"/>
-                <w:bottom w:space="0" w:sz="0" w:val="nil"/>
-                <w:right w:space="0" w:sz="0" w:val="nil"/>
-                <w:between w:space="0" w:sz="0" w:val="nil"/>
-              </w:pBdr>
-              <w:shd w:fill="auto" w:val="clear"/>
-              <w:spacing w:after="0" w:before="0" w:line="276" w:lineRule="auto"/>
-              <w:ind w:left="0" w:right="0" w:firstLine="0"/>
-              <w:contextualSpacing w:val="0"/>
-              <w:jc w:val="center"/>
-              <w:rPr>
-                <w:rFonts w:ascii="Times New Roman" w:cs="Times New Roman" w:eastAsia="Times New Roman" w:hAnsi="Times New Roman"/>
-                <w:sz w:val="20"/>
-                <w:szCs w:val="20"/>
-              </w:rPr>
-            </w:pPr>
-            <w:r>
-              <w:rPr>
-                <w:rFonts w:ascii="Times New Roman" w:cs="Times New Roman" w:eastAsia="Times New Roman" w:hAnsi="Times New Roman"/>
-                <w:sz w:val="20"/>
-                <w:szCs w:val="20"/>
-                <w:rtl w:val="0"/>
-              </w:rPr>
-              <w:t xml:space="preserve">3</w:t>
+              <w:t xml:space="preserve">5</w:t>
             </w:r>
           </w:p>
         </w:tc>
@@ -3605,7 +3427,7 @@
                 <w:szCs w:val="20"/>
                 <w:rtl w:val="0"/>
               </w:rPr>
-              <w:t xml:space="preserve">3 - Nice</w:t>
+              <w:t xml:space="preserve">3 - Could</w:t>
             </w:r>
           </w:p>
         </w:tc>
@@ -3810,7 +3632,7 @@
                 <w:szCs w:val="20"/>
                 <w:rtl w:val="0"/>
               </w:rPr>
-              <w:t xml:space="preserve">3 - Nice</w:t>
+              <w:t xml:space="preserve">3 - Could</w:t>
             </w:r>
           </w:p>
         </w:tc>
@@ -4015,7 +3837,7 @@
                 <w:szCs w:val="20"/>
                 <w:rtl w:val="0"/>
               </w:rPr>
-              <w:t xml:space="preserve">3 - Nice</w:t>
+              <w:t xml:space="preserve">3 - Could</w:t>
             </w:r>
           </w:p>
         </w:tc>
@@ -4065,7 +3887,7 @@
                 <w:szCs w:val="20"/>
                 <w:rtl w:val="0"/>
               </w:rPr>
-              <w:t xml:space="preserve">3-8</w:t>
+              <w:t xml:space="preserve">5</w:t>
             </w:r>
           </w:p>
         </w:tc>
@@ -4220,7 +4042,7 @@
                 <w:szCs w:val="20"/>
                 <w:rtl w:val="0"/>
               </w:rPr>
-              <w:t xml:space="preserve">3 - Nice</w:t>
+              <w:t xml:space="preserve">3 - Could</w:t>
             </w:r>
           </w:p>
         </w:tc>
@@ -4270,7 +4092,7 @@
                 <w:szCs w:val="20"/>
                 <w:rtl w:val="0"/>
               </w:rPr>
-              <w:t xml:space="preserve">3-8</w:t>
+              <w:t xml:space="preserve">5</w:t>
             </w:r>
           </w:p>
         </w:tc>
@@ -4434,7 +4256,7 @@
                 <w:szCs w:val="20"/>
                 <w:rtl w:val="0"/>
               </w:rPr>
-              <w:t xml:space="preserve">3 - Nice</w:t>
+              <w:t xml:space="preserve">3 - Could</w:t>
             </w:r>
           </w:p>
         </w:tc>
@@ -4501,6 +4323,26 @@
           <w:szCs w:val="32"/>
         </w:rPr>
       </w:pPr>
+      <w:r>
+        <w:rPr>
+          <w:rtl w:val="0"/>
+        </w:rPr>
+      </w:r>
+    </w:p>
+    <w:p>
+      <w:pPr>
+        <w:spacing w:after="240" w:line="240" w:lineRule="auto"/>
+        <w:contextualSpacing w:val="0"/>
+        <w:rPr>
+          <w:rFonts w:ascii="Times New Roman" w:cs="Times New Roman" w:eastAsia="Times New Roman" w:hAnsi="Times New Roman"/>
+          <w:b w:val="1"/>
+          <w:sz w:val="32"/>
+          <w:szCs w:val="32"/>
+        </w:rPr>
+      </w:pPr>
+      <w:r>
+        <w:br w:type="page"/>
+      </w:r>
       <w:r>
         <w:rPr>
           <w:rtl w:val="0"/>
@@ -5124,7 +4966,7 @@
                 <w:szCs w:val="20"/>
                 <w:rtl w:val="0"/>
               </w:rPr>
-              <w:t xml:space="preserve">3 - Nice</w:t>
+              <w:t xml:space="preserve">3 - Could</w:t>
             </w:r>
           </w:p>
         </w:tc>
@@ -6135,7 +5977,7 @@
         <w:rFonts w:ascii="Times New Roman" w:cs="Times New Roman" w:eastAsia="Times New Roman" w:hAnsi="Times New Roman"/>
         <w:rtl w:val="0"/>
       </w:rPr>
-      <w:t xml:space="preserve">ComicsHub.io</w:t>
+      <w:t xml:space="preserve">ComicHub.io</w:t>
     </w:r>
     <w:r>
       <w:rPr>
@@ -6174,7 +6016,7 @@
         <w:rFonts w:ascii="Times New Roman" w:cs="Times New Roman" w:eastAsia="Times New Roman" w:hAnsi="Times New Roman"/>
         <w:rtl w:val="0"/>
       </w:rPr>
-      <w:t xml:space="preserve">Basic Functionality Release</w:t>
+      <w:t xml:space="preserve">Initial Class Release</w:t>
     </w:r>
   </w:p>
   <w:p>
@@ -6198,7 +6040,7 @@
         <w:rFonts w:ascii="Times New Roman" w:cs="Times New Roman" w:eastAsia="Times New Roman" w:hAnsi="Times New Roman"/>
         <w:rtl w:val="0"/>
       </w:rPr>
-      <w:t xml:space="preserve">02/02/18</w:t>
+      <w:t xml:space="preserve">03/09/18</w:t>
     </w:r>
   </w:p>
   <w:p>
@@ -6215,7 +6057,7 @@
         <w:rFonts w:ascii="Times New Roman" w:cs="Times New Roman" w:eastAsia="Times New Roman" w:hAnsi="Times New Roman"/>
         <w:rtl w:val="0"/>
       </w:rPr>
-      <w:t xml:space="preserve">Last revised 1/18/18</w:t>
+      <w:t xml:space="preserve">Last revised 02/07/18</w:t>
     </w:r>
   </w:p>
 </w:hdr>

</xml_diff>